<commit_message>
Kinda got a working VM finally
</commit_message>
<xml_diff>
--- a/Documents/Process.docx
+++ b/Documents/Process.docx
@@ -68,7 +68,25 @@
           <w:sz w:val="24"/>
           <w:szCs w:val="24"/>
         </w:rPr>
-        <w:t>10/25/2020 –</w:t>
+        <w:t>10/2</w:t>
+      </w:r>
+      <w:r>
+        <w:rPr>
+          <w:b/>
+          <w:bCs/>
+          <w:sz w:val="24"/>
+          <w:szCs w:val="24"/>
+        </w:rPr>
+        <w:t>6</w:t>
+      </w:r>
+      <w:r>
+        <w:rPr>
+          <w:b/>
+          <w:bCs/>
+          <w:sz w:val="24"/>
+          <w:szCs w:val="24"/>
+        </w:rPr>
+        <w:t>/2020 –</w:t>
       </w:r>
       <w:r>
         <w:t xml:space="preserve"> Continued to look at the guide Kasem sent. Did not spend much time but got </w:t>
@@ -93,11 +111,90 @@
       </w:r>
       <w:proofErr w:type="spellEnd"/>
       <w:r>
-        <w:t xml:space="preserve"> file so I went to sleep.</w:t>
+        <w:t xml:space="preserve"> file so I went to sleep. </w:t>
+      </w:r>
+    </w:p>
+    <w:p>
+      <w:r>
+        <w:rPr>
+          <w:b/>
+          <w:bCs/>
+          <w:sz w:val="24"/>
+          <w:szCs w:val="24"/>
+        </w:rPr>
+        <w:t>10/2</w:t>
+      </w:r>
+      <w:r>
+        <w:rPr>
+          <w:b/>
+          <w:bCs/>
+          <w:sz w:val="24"/>
+          <w:szCs w:val="24"/>
+        </w:rPr>
+        <w:t>8</w:t>
+      </w:r>
+      <w:r>
+        <w:rPr>
+          <w:b/>
+          <w:bCs/>
+          <w:sz w:val="24"/>
+          <w:szCs w:val="24"/>
+        </w:rPr>
+        <w:t>/2020 –</w:t>
       </w:r>
       <w:r>
         <w:t xml:space="preserve"> </w:t>
       </w:r>
+      <w:r>
+        <w:t xml:space="preserve">Found out the ubuntu installation I had was not supported for </w:t>
+      </w:r>
+      <w:proofErr w:type="spellStart"/>
+      <w:r>
+        <w:t>vitis</w:t>
+      </w:r>
+      <w:proofErr w:type="spellEnd"/>
+      <w:r>
+        <w:t>/</w:t>
+      </w:r>
+      <w:proofErr w:type="spellStart"/>
+      <w:r>
+        <w:t>petalinux</w:t>
+      </w:r>
+      <w:proofErr w:type="spellEnd"/>
+      <w:r>
+        <w:t>. Changed to Ubuntu 14.04.1 LTS. Installed Vitis, Vivado, PetaLinux.</w:t>
+      </w:r>
+      <w:r>
+        <w:t xml:space="preserve"> Started a document to cumulate reference papers on accelerated hardware designs.</w:t>
+      </w:r>
+      <w:r>
+        <w:t xml:space="preserve"> Finally got PetaLinux to open but when I tried to create the project I got a failure. For some reason Vitis does not want to launch due to some </w:t>
+      </w:r>
+      <w:proofErr w:type="spellStart"/>
+      <w:r>
+        <w:t>ecplipse</w:t>
+      </w:r>
+      <w:proofErr w:type="spellEnd"/>
+      <w:r>
+        <w:t xml:space="preserve"> error. I put a posting to the Zynq forum here </w:t>
+      </w:r>
+      <w:hyperlink r:id="rId7" w:history="1">
+        <w:r>
+          <w:rPr>
+            <w:rStyle w:val="Hyperlink"/>
+          </w:rPr>
+          <w:t>https://discuss.pynq.io/t/image-processing-acceleration/1955</w:t>
+        </w:r>
+      </w:hyperlink>
+    </w:p>
+    <w:p/>
+    <w:p>
+      <w:pPr>
+        <w:rPr>
+          <w:b/>
+          <w:bCs/>
+        </w:rPr>
+      </w:pPr>
     </w:p>
     <w:sectPr>
       <w:pgSz w:w="12240" w:h="15840"/>

</xml_diff>

<commit_message>
I think AXI is the way forward
</commit_message>
<xml_diff>
--- a/Documents/Process.docx
+++ b/Documents/Process.docx
@@ -115,6 +115,12 @@
       </w:r>
     </w:p>
     <w:p>
+      <w:pPr>
+        <w:rPr>
+          <w:color w:val="0563C1" w:themeColor="hyperlink"/>
+          <w:u w:val="single"/>
+        </w:rPr>
+      </w:pPr>
       <w:r>
         <w:rPr>
           <w:b/>
@@ -170,11 +176,9 @@
       <w:r>
         <w:t xml:space="preserve"> Finally got PetaLinux to open but when I tried to create the project I got a failure. For some reason Vitis does not want to launch due to some </w:t>
       </w:r>
-      <w:proofErr w:type="spellStart"/>
-      <w:r>
-        <w:t>ecplipse</w:t>
-      </w:r>
-      <w:proofErr w:type="spellEnd"/>
+      <w:r>
+        <w:t>eclipse</w:t>
+      </w:r>
       <w:r>
         <w:t xml:space="preserve"> error. I put a posting to the Zynq forum here </w:t>
       </w:r>
@@ -183,19 +187,142 @@
           <w:rPr>
             <w:rStyle w:val="Hyperlink"/>
           </w:rPr>
-          <w:t>https://discuss.pynq.io/t/image-processing-acceleration/1955</w:t>
+          <w:t>https://discuss.pynq.i</w:t>
+        </w:r>
+        <w:r>
+          <w:rPr>
+            <w:rStyle w:val="Hyperlink"/>
+          </w:rPr>
+          <w:t>o</w:t>
+        </w:r>
+        <w:r>
+          <w:rPr>
+            <w:rStyle w:val="Hyperlink"/>
+          </w:rPr>
+          <w:t>/t/image-processing-acceleration/1955</w:t>
         </w:r>
       </w:hyperlink>
     </w:p>
-    <w:p/>
-    <w:p>
-      <w:pPr>
+    <w:p>
+      <w:r>
         <w:rPr>
           <w:b/>
           <w:bCs/>
+          <w:sz w:val="24"/>
+          <w:szCs w:val="24"/>
+        </w:rPr>
+        <w:t>10/</w:t>
+      </w:r>
+      <w:r>
+        <w:rPr>
+          <w:b/>
+          <w:bCs/>
+          <w:sz w:val="24"/>
+          <w:szCs w:val="24"/>
+        </w:rPr>
+        <w:t>30</w:t>
+      </w:r>
+      <w:r>
+        <w:rPr>
+          <w:b/>
+          <w:bCs/>
+          <w:sz w:val="24"/>
+          <w:szCs w:val="24"/>
+        </w:rPr>
+        <w:t>/2020 –</w:t>
+      </w:r>
+      <w:r>
+        <w:t xml:space="preserve"> After reading the forum post I made, it seems in Vivado, you can easily integrate your design with the AXI protocol. I started this process by testing a simple FIFO design. I downloaded the ISO for the Pynq SD card image. </w:t>
+      </w:r>
+    </w:p>
+    <w:p>
+      <w:r>
+        <w:t xml:space="preserve">Example of hardware software link using AXI: </w:t>
+      </w:r>
+      <w:hyperlink r:id="rId8" w:history="1">
+        <w:r>
+          <w:rPr>
+            <w:rStyle w:val="Hyperlink"/>
+          </w:rPr>
+          <w:t>https://github.com/Xilinx/PYNQ-HelloWorld</w:t>
+        </w:r>
+      </w:hyperlink>
+    </w:p>
+    <w:p>
+      <w:r>
+        <w:t xml:space="preserve">Video for simple tutorial on AXI: </w:t>
+      </w:r>
+      <w:hyperlink r:id="rId9" w:history="1">
+        <w:r>
+          <w:rPr>
+            <w:rStyle w:val="Hyperlink"/>
+          </w:rPr>
+          <w:t>https://www.youtube.com/watch?v=8hzzVhPw6uw&amp;t=516s</w:t>
+        </w:r>
+      </w:hyperlink>
+    </w:p>
+    <w:p>
+      <w:r>
+        <w:t xml:space="preserve">Video that creates a buffer and tests it out: </w:t>
+      </w:r>
+      <w:hyperlink r:id="rId10" w:history="1">
+        <w:r>
+          <w:rPr>
+            <w:rStyle w:val="Hyperlink"/>
+          </w:rPr>
+          <w:t>https://www.youtube.com/watch?v=R8MSpEU7UKE&amp;t=613s</w:t>
+        </w:r>
+      </w:hyperlink>
+    </w:p>
+    <w:p>
+      <w:pPr>
+        <w:rPr>
+          <w:rStyle w:val="Hyperlink"/>
         </w:rPr>
       </w:pPr>
-    </w:p>
+      <w:r>
+        <w:t xml:space="preserve">Debugging AXI Streams: </w:t>
+      </w:r>
+      <w:hyperlink r:id="rId11" w:history="1">
+        <w:r>
+          <w:rPr>
+            <w:rStyle w:val="Hyperlink"/>
+          </w:rPr>
+          <w:t>https://zipcpu.com/dsp/2020/04/20/axil2axis.html</w:t>
+        </w:r>
+      </w:hyperlink>
+    </w:p>
+    <w:p>
+      <w:r>
+        <w:t xml:space="preserve">AXI Signal Description: </w:t>
+      </w:r>
+      <w:hyperlink r:id="rId12" w:history="1">
+        <w:r>
+          <w:rPr>
+            <w:rStyle w:val="Hyperlink"/>
+          </w:rPr>
+          <w:t>http://www.gstitt.ece.ufl.edu/courses/fall15/eel4720_5721/labs/refs/AXI4_specification.pdf</w:t>
+        </w:r>
+      </w:hyperlink>
+    </w:p>
+    <w:p>
+      <w:r>
+        <w:t xml:space="preserve">I started working on a simple AXI interface device that will take in data over AXI, then update an LED blinker counter. Ran into an issue where Vivado say </w:t>
+      </w:r>
+      <w:r>
+        <w:t xml:space="preserve">I was driving the signals incorrectly. I made a detailed forum post here: </w:t>
+      </w:r>
+      <w:hyperlink r:id="rId13" w:history="1">
+        <w:r>
+          <w:rPr>
+            <w:rStyle w:val="Hyperlink"/>
+          </w:rPr>
+          <w:t>https://discuss.pynq.io/t/image-processing-acceleration/1955/8?u=monkeyboyfr3sh</w:t>
+        </w:r>
+      </w:hyperlink>
+    </w:p>
+    <w:p/>
+    <w:p/>
     <w:sectPr>
       <w:pgSz w:w="12240" w:h="15840"/>
       <w:pgMar w:top="1440" w:right="1440" w:bottom="1440" w:left="1440" w:header="720" w:footer="720" w:gutter="0"/>

</xml_diff>

<commit_message>
Working on an AXI controller design.
</commit_message>
<xml_diff>
--- a/Documents/Process.docx
+++ b/Documents/Process.docx
@@ -89,29 +89,13 @@
         <w:t>/2020 –</w:t>
       </w:r>
       <w:r>
-        <w:t xml:space="preserve"> Continued to look at the guide Kasem sent. Did not spend much time but got </w:t>
-      </w:r>
-      <w:proofErr w:type="spellStart"/>
-      <w:r>
-        <w:t>petalinux</w:t>
-      </w:r>
-      <w:proofErr w:type="spellEnd"/>
-      <w:r>
-        <w:t xml:space="preserve"> installed. Vivado </w:t>
+        <w:t xml:space="preserve"> Continued to look at the guide Kasem sent. Did not spend much time but got petalinux installed. Vivado </w:t>
       </w:r>
       <w:r>
         <w:t>would not</w:t>
       </w:r>
       <w:r>
-        <w:t xml:space="preserve"> export the </w:t>
-      </w:r>
-      <w:proofErr w:type="spellStart"/>
-      <w:r>
-        <w:t>xsa</w:t>
-      </w:r>
-      <w:proofErr w:type="spellEnd"/>
-      <w:r>
-        <w:t xml:space="preserve"> file so I went to sleep. </w:t>
+        <w:t xml:space="preserve"> export the xsa file so I went to sleep. </w:t>
       </w:r>
     </w:p>
     <w:p>
@@ -152,23 +136,7 @@
         <w:t xml:space="preserve"> </w:t>
       </w:r>
       <w:r>
-        <w:t xml:space="preserve">Found out the ubuntu installation I had was not supported for </w:t>
-      </w:r>
-      <w:proofErr w:type="spellStart"/>
-      <w:r>
-        <w:t>vitis</w:t>
-      </w:r>
-      <w:proofErr w:type="spellEnd"/>
-      <w:r>
-        <w:t>/</w:t>
-      </w:r>
-      <w:proofErr w:type="spellStart"/>
-      <w:r>
-        <w:t>petalinux</w:t>
-      </w:r>
-      <w:proofErr w:type="spellEnd"/>
-      <w:r>
-        <w:t>. Changed to Ubuntu 14.04.1 LTS. Installed Vitis, Vivado, PetaLinux.</w:t>
+        <w:t>Found out the ubuntu installation I had was not supported for vitis/petalinux. Changed to Ubuntu 14.04.1 LTS. Installed Vitis, Vivado, PetaLinux.</w:t>
       </w:r>
       <w:r>
         <w:t xml:space="preserve"> Started a document to cumulate reference papers on accelerated hardware designs.</w:t>
@@ -187,19 +155,7 @@
           <w:rPr>
             <w:rStyle w:val="Hyperlink"/>
           </w:rPr>
-          <w:t>https://discuss.pynq.i</w:t>
-        </w:r>
-        <w:r>
-          <w:rPr>
-            <w:rStyle w:val="Hyperlink"/>
-          </w:rPr>
-          <w:t>o</w:t>
-        </w:r>
-        <w:r>
-          <w:rPr>
-            <w:rStyle w:val="Hyperlink"/>
-          </w:rPr>
-          <w:t>/t/image-processing-acceleration/1955</w:t>
+          <w:t>https://discuss.pynq.io/t/image-processing-acceleration/1955</w:t>
         </w:r>
       </w:hyperlink>
     </w:p>
@@ -306,6 +262,11 @@
       </w:hyperlink>
     </w:p>
     <w:p>
+      <w:pPr>
+        <w:rPr>
+          <w:rStyle w:val="Hyperlink"/>
+        </w:rPr>
+      </w:pPr>
       <w:r>
         <w:t xml:space="preserve">I started working on a simple AXI interface device that will take in data over AXI, then update an LED blinker counter. Ran into an issue where Vivado say </w:t>
       </w:r>
@@ -320,6 +281,50 @@
           <w:t>https://discuss.pynq.io/t/image-processing-acceleration/1955/8?u=monkeyboyfr3sh</w:t>
         </w:r>
       </w:hyperlink>
+    </w:p>
+    <w:p>
+      <w:r>
+        <w:rPr>
+          <w:b/>
+          <w:bCs/>
+          <w:sz w:val="24"/>
+          <w:szCs w:val="24"/>
+        </w:rPr>
+        <w:t>10/</w:t>
+      </w:r>
+      <w:r>
+        <w:rPr>
+          <w:b/>
+          <w:bCs/>
+          <w:sz w:val="24"/>
+          <w:szCs w:val="24"/>
+        </w:rPr>
+        <w:t>3</w:t>
+      </w:r>
+      <w:r>
+        <w:rPr>
+          <w:b/>
+          <w:bCs/>
+          <w:sz w:val="24"/>
+          <w:szCs w:val="24"/>
+        </w:rPr>
+        <w:t>1</w:t>
+      </w:r>
+      <w:r>
+        <w:rPr>
+          <w:b/>
+          <w:bCs/>
+          <w:sz w:val="24"/>
+          <w:szCs w:val="24"/>
+        </w:rPr>
+        <w:t>/2020 –</w:t>
+      </w:r>
+      <w:r>
+        <w:t xml:space="preserve"> </w:t>
+      </w:r>
+      <w:r>
+        <w:t>I fixed my LED_timer design to take in data via AXI and update a period/duty cycle. This allows for me to create a “breathing LED” just for practice. I then started updating my design to utilize the AXI stream interface for getting pixel values via DMA and an AXI-lite port to set control information about the convolution.</w:t>
+      </w:r>
     </w:p>
     <w:p/>
     <w:p/>

</xml_diff>

<commit_message>
testing a DMA controlelr device :/
</commit_message>
<xml_diff>
--- a/Documents/Process.docx
+++ b/Documents/Process.docx
@@ -89,13 +89,29 @@
         <w:t>/2020 –</w:t>
       </w:r>
       <w:r>
-        <w:t xml:space="preserve"> Continued to look at the guide Kasem sent. Did not spend much time but got petalinux installed. Vivado </w:t>
+        <w:t xml:space="preserve"> Continued to look at the guide Kasem sent. Did not spend much time but got </w:t>
+      </w:r>
+      <w:proofErr w:type="spellStart"/>
+      <w:r>
+        <w:t>petalinux</w:t>
+      </w:r>
+      <w:proofErr w:type="spellEnd"/>
+      <w:r>
+        <w:t xml:space="preserve"> installed. Vivado </w:t>
       </w:r>
       <w:r>
         <w:t>would not</w:t>
       </w:r>
       <w:r>
-        <w:t xml:space="preserve"> export the xsa file so I went to sleep. </w:t>
+        <w:t xml:space="preserve"> export the </w:t>
+      </w:r>
+      <w:proofErr w:type="spellStart"/>
+      <w:r>
+        <w:t>xsa</w:t>
+      </w:r>
+      <w:proofErr w:type="spellEnd"/>
+      <w:r>
+        <w:t xml:space="preserve"> file so I went to sleep. </w:t>
       </w:r>
     </w:p>
     <w:p>
@@ -136,7 +152,23 @@
         <w:t xml:space="preserve"> </w:t>
       </w:r>
       <w:r>
-        <w:t>Found out the ubuntu installation I had was not supported for vitis/petalinux. Changed to Ubuntu 14.04.1 LTS. Installed Vitis, Vivado, PetaLinux.</w:t>
+        <w:t xml:space="preserve">Found out the ubuntu installation I had was not supported for </w:t>
+      </w:r>
+      <w:proofErr w:type="spellStart"/>
+      <w:r>
+        <w:t>vitis</w:t>
+      </w:r>
+      <w:proofErr w:type="spellEnd"/>
+      <w:r>
+        <w:t>/</w:t>
+      </w:r>
+      <w:proofErr w:type="spellStart"/>
+      <w:r>
+        <w:t>petalinux</w:t>
+      </w:r>
+      <w:proofErr w:type="spellEnd"/>
+      <w:r>
+        <w:t>. Changed to Ubuntu 14.04.1 LTS. Installed Vitis, Vivado, PetaLinux.</w:t>
       </w:r>
       <w:r>
         <w:t xml:space="preserve"> Started a document to cumulate reference papers on accelerated hardware designs.</w:t>
@@ -299,16 +331,7 @@
           <w:sz w:val="24"/>
           <w:szCs w:val="24"/>
         </w:rPr>
-        <w:t>3</w:t>
-      </w:r>
-      <w:r>
-        <w:rPr>
-          <w:b/>
-          <w:bCs/>
-          <w:sz w:val="24"/>
-          <w:szCs w:val="24"/>
-        </w:rPr>
-        <w:t>1</w:t>
+        <w:t>31</w:t>
       </w:r>
       <w:r>
         <w:rPr>
@@ -323,10 +346,61 @@
         <w:t xml:space="preserve"> </w:t>
       </w:r>
       <w:r>
-        <w:t>I fixed my LED_timer design to take in data via AXI and update a period/duty cycle. This allows for me to create a “breathing LED” just for practice. I then started updating my design to utilize the AXI stream interface for getting pixel values via DMA and an AXI-lite port to set control information about the convolution.</w:t>
-      </w:r>
-    </w:p>
-    <w:p/>
+        <w:t xml:space="preserve">I fixed my </w:t>
+      </w:r>
+      <w:proofErr w:type="spellStart"/>
+      <w:r>
+        <w:t>LED_timer</w:t>
+      </w:r>
+      <w:proofErr w:type="spellEnd"/>
+      <w:r>
+        <w:t xml:space="preserve"> design to take in data via AXI and update a period/duty cycle. This allows for me to create a “breathing LED” just for practice. I then started updating my design to utilize the AXI stream interface for getting pixel values via DMA and an AXI-lite port to set control information about the convolution.</w:t>
+      </w:r>
+    </w:p>
+    <w:p>
+      <w:r>
+        <w:rPr>
+          <w:b/>
+          <w:bCs/>
+          <w:sz w:val="24"/>
+          <w:szCs w:val="24"/>
+        </w:rPr>
+        <w:t>11</w:t>
+      </w:r>
+      <w:r>
+        <w:rPr>
+          <w:b/>
+          <w:bCs/>
+          <w:sz w:val="24"/>
+          <w:szCs w:val="24"/>
+        </w:rPr>
+        <w:t>/</w:t>
+      </w:r>
+      <w:r>
+        <w:rPr>
+          <w:b/>
+          <w:bCs/>
+          <w:sz w:val="24"/>
+          <w:szCs w:val="24"/>
+        </w:rPr>
+        <w:t>4</w:t>
+      </w:r>
+      <w:r>
+        <w:rPr>
+          <w:b/>
+          <w:bCs/>
+          <w:sz w:val="24"/>
+          <w:szCs w:val="24"/>
+        </w:rPr>
+        <w:t>/2020 –</w:t>
+      </w:r>
+      <w:r>
+        <w:t xml:space="preserve"> I </w:t>
+      </w:r>
+      <w:r>
+        <w:t>continued work on the DMA controller device that will stream in pixels. I got pretty far with implementing logic to interface with the device but ran into an issue when trying to actually complete a DMA stream. I believe the base is there, but I need to find some resources on interacting with the DMA device properly.</w:t>
+      </w:r>
+    </w:p>
     <w:p/>
     <w:sectPr>
       <w:pgSz w:w="12240" w:h="15840"/>

</xml_diff>

<commit_message>
breaking for the day
</commit_message>
<xml_diff>
--- a/Documents/Process.docx
+++ b/Documents/Process.docx
@@ -571,6 +571,14 @@
             </a:graphic>
           </wp:inline>
         </w:drawing>
+      </w:r>
+    </w:p>
+    <w:p>
+      <w:r>
+        <w:t>So I started implementing a new AXI controller. I was not using the register feature of AXI devices properly. When trying to edit the files a bit, Vivado kept crashing.</w:t>
+      </w:r>
+      <w:r>
+        <w:t xml:space="preserve"> Gonna close up for today.</w:t>
       </w:r>
     </w:p>
     <w:sectPr>

</xml_diff>

<commit_message>
working DMA processing device!
</commit_message>
<xml_diff>
--- a/Documents/Process.docx
+++ b/Documents/Process.docx
@@ -416,12 +416,60 @@
       <w:r>
         <w:t xml:space="preserve"> </w:t>
       </w:r>
+    </w:p>
+    <w:p>
+      <w:r>
+        <w:tab/>
+        <w:t xml:space="preserve">Video 1: </w:t>
+      </w:r>
       <w:hyperlink r:id="rId14" w:history="1">
         <w:r>
           <w:rPr>
             <w:rStyle w:val="Hyperlink"/>
           </w:rPr>
-          <w:t>https://www.youtube.com/watch?v=x3KyWuhGmJg</w:t>
+          <w:t>https://www.youtube.com/watch?v=Xkpu8BXi3aI&amp;t=947s</w:t>
+        </w:r>
+      </w:hyperlink>
+    </w:p>
+    <w:p>
+      <w:r>
+        <w:tab/>
+        <w:t xml:space="preserve">Video 2: </w:t>
+      </w:r>
+      <w:hyperlink r:id="rId15" w:history="1">
+        <w:r>
+          <w:rPr>
+            <w:rStyle w:val="Hyperlink"/>
+          </w:rPr>
+          <w:t>https://www.youtube.com/watch?v=chs5mdwMchQ</w:t>
+        </w:r>
+      </w:hyperlink>
+    </w:p>
+    <w:p>
+      <w:r>
+        <w:tab/>
+        <w:t xml:space="preserve">Video 3: </w:t>
+      </w:r>
+      <w:hyperlink r:id="rId16" w:history="1">
+        <w:r>
+          <w:rPr>
+            <w:rStyle w:val="Hyperlink"/>
+          </w:rPr>
+          <w:t>https://www.youtube.com/watch?v=5MCkjKhn1DM</w:t>
+        </w:r>
+      </w:hyperlink>
+    </w:p>
+    <w:p>
+      <w:r>
+        <w:tab/>
+        <w:t xml:space="preserve">Video 4: </w:t>
+      </w:r>
+      <w:hyperlink r:id="rId17" w:history="1">
+        <w:r>
+          <w:rPr>
+            <w:rStyle w:val="Hyperlink"/>
+          </w:rPr>
+          <w:t>https://www.youtube.com/watch?v=x3KyWuhGmJg&amp;t=1046s</w:t>
         </w:r>
       </w:hyperlink>
     </w:p>
@@ -462,7 +510,7 @@
                     <pic:cNvPicPr/>
                   </pic:nvPicPr>
                   <pic:blipFill>
-                    <a:blip r:embed="rId15"/>
+                    <a:blip r:embed="rId18"/>
                     <a:stretch>
                       <a:fillRect/>
                     </a:stretch>
@@ -528,14 +576,16 @@
         <w:t>/2020 –</w:t>
       </w:r>
       <w:r>
-        <w:t xml:space="preserve"> </w:t>
-      </w:r>
-      <w:r>
-        <w:t>DMA FINALLY WORKS. Kinda. As of right now the only thing I can successfully do is take in an image, invert every pixel value, then print this image.</w:t>
-      </w:r>
-    </w:p>
-    <w:p>
-      <w:r>
+        <w:t xml:space="preserve"> DMA FINALLY WORKS. Kinda. As of right now the only thing I can successfully do is take in an image, invert every pixel value, then print this image.</w:t>
+      </w:r>
+    </w:p>
+    <w:p/>
+    <w:p>
+      <w:r>
+        <w:rPr>
+          <w:noProof/>
+        </w:rPr>
+        <w:lastRenderedPageBreak/>
         <w:drawing>
           <wp:inline distT="0" distB="0" distL="0" distR="0" wp14:anchorId="09E99986" wp14:editId="3FE6F418">
             <wp:extent cx="4455665" cy="4171950"/>
@@ -552,7 +602,7 @@
                     <pic:cNvPicPr/>
                   </pic:nvPicPr>
                   <pic:blipFill>
-                    <a:blip r:embed="rId16"/>
+                    <a:blip r:embed="rId19"/>
                     <a:stretch>
                       <a:fillRect/>
                     </a:stretch>
@@ -579,6 +629,85 @@
       </w:r>
       <w:r>
         <w:t xml:space="preserve"> Gonna close up for today.</w:t>
+      </w:r>
+    </w:p>
+    <w:p/>
+    <w:p>
+      <w:pPr>
+        <w:rPr>
+          <w:sz w:val="24"/>
+          <w:szCs w:val="24"/>
+        </w:rPr>
+      </w:pPr>
+      <w:r>
+        <w:rPr>
+          <w:b/>
+          <w:bCs/>
+          <w:sz w:val="24"/>
+          <w:szCs w:val="24"/>
+        </w:rPr>
+        <w:t>12</w:t>
+      </w:r>
+      <w:r>
+        <w:rPr>
+          <w:b/>
+          <w:bCs/>
+          <w:sz w:val="24"/>
+          <w:szCs w:val="24"/>
+        </w:rPr>
+        <w:t>/</w:t>
+      </w:r>
+      <w:r>
+        <w:rPr>
+          <w:b/>
+          <w:bCs/>
+          <w:sz w:val="24"/>
+          <w:szCs w:val="24"/>
+        </w:rPr>
+        <w:t>7</w:t>
+      </w:r>
+      <w:r>
+        <w:rPr>
+          <w:b/>
+          <w:bCs/>
+          <w:sz w:val="24"/>
+          <w:szCs w:val="24"/>
+        </w:rPr>
+        <w:t>/2020 –</w:t>
+      </w:r>
+      <w:r>
+        <w:rPr>
+          <w:b/>
+          <w:bCs/>
+          <w:sz w:val="24"/>
+          <w:szCs w:val="24"/>
+        </w:rPr>
+        <w:t xml:space="preserve"> </w:t>
+      </w:r>
+      <w:r>
+        <w:rPr>
+          <w:sz w:val="24"/>
+          <w:szCs w:val="24"/>
+        </w:rPr>
+        <w:t>Made some good progress and can now set IP control registers as well stream data. This is a good explanation on normal AXI transactions:</w:t>
+      </w:r>
+      <w:r>
+        <w:t xml:space="preserve"> </w:t>
+      </w:r>
+      <w:hyperlink r:id="rId20" w:history="1">
+        <w:r>
+          <w:rPr>
+            <w:rStyle w:val="Hyperlink"/>
+            <w:sz w:val="24"/>
+            <w:szCs w:val="24"/>
+          </w:rPr>
+          <w:t>https://zipcpu.com/blog/2019/04/27/axi-addr.html</w:t>
+        </w:r>
+      </w:hyperlink>
+    </w:p>
+    <w:p>
+      <w:r>
+        <w:t>So I’ve updated my inverting code to basically take the image and check a control register if the data should be inverted or left alone. Was successful.</w:t>
       </w:r>
     </w:p>
     <w:sectPr>
@@ -993,7 +1122,6 @@
   <w:style w:type="character" w:default="1" w:styleId="DefaultParagraphFont">
     <w:name w:val="Default Paragraph Font"/>
     <w:uiPriority w:val="1"/>
-    <w:semiHidden/>
     <w:unhideWhenUsed/>
   </w:style>
   <w:style w:type="table" w:default="1" w:styleId="TableNormal">

</xml_diff>

<commit_message>
Almost there with the convolution controller but not yet.
</commit_message>
<xml_diff>
--- a/Documents/Process.docx
+++ b/Documents/Process.docx
@@ -707,7 +707,36 @@
     </w:p>
     <w:p>
       <w:r>
-        <w:t>So I’ve updated my inverting code to basically take the image and check a control register if the data should be inverted or left alone. Was successful.</w:t>
+        <w:t xml:space="preserve">So I’ve updated my inverting code to basically take the image and check a control register if the data should be inverted or left alone. </w:t>
+      </w:r>
+      <w:r>
+        <w:t>This w</w:t>
+      </w:r>
+      <w:r>
+        <w:t>as successful.</w:t>
+      </w:r>
+    </w:p>
+    <w:p>
+      <w:r>
+        <w:t xml:space="preserve">I tried to further develop the controller to complete use the state machine. I think it is close but still needs modifications. As of now the DMA stalls at the receiving channel. I believe this means that my tlast signal is not setting properly. Should setup some more debugging registers that while return he number of convolutions that have occurred within the device. This should be much easier now that I can successfully complete a write transaction. Will need to do a separate test on read transactions tho </w:t>
+      </w:r>
+      <w:r>
+        <w:rPr>
+          <mc:AlternateContent>
+            <mc:Choice Requires="w16se"/>
+            <mc:Fallback>
+              <w:rFonts w:ascii="Segoe UI Emoji" w:eastAsia="Segoe UI Emoji" w:hAnsi="Segoe UI Emoji" w:cs="Segoe UI Emoji"/>
+            </mc:Fallback>
+          </mc:AlternateContent>
+        </w:rPr>
+        <mc:AlternateContent>
+          <mc:Choice Requires="w16se">
+            <w16se:symEx w16se:font="Segoe UI Emoji" w16se:char="2639"/>
+          </mc:Choice>
+          <mc:Fallback>
+            <w:t>☹</w:t>
+          </mc:Fallback>
+        </mc:AlternateContent>
       </w:r>
     </w:p>
     <w:sectPr>
@@ -1122,6 +1151,7 @@
   <w:style w:type="character" w:default="1" w:styleId="DefaultParagraphFont">
     <w:name w:val="Default Paragraph Font"/>
     <w:uiPriority w:val="1"/>
+    <w:semiHidden/>
     <w:unhideWhenUsed/>
   </w:style>
   <w:style w:type="table" w:default="1" w:styleId="TableNormal">

</xml_diff>

<commit_message>
beginning to implement the line buffer
</commit_message>
<xml_diff>
--- a/Documents/Process.docx
+++ b/Documents/Process.docx
@@ -89,13 +89,29 @@
         <w:t>/2020 –</w:t>
       </w:r>
       <w:r>
-        <w:t xml:space="preserve"> Continued to look at the guide Kasem sent. Did not spend much time but got petalinux installed. Vivado </w:t>
+        <w:t xml:space="preserve"> Continued to look at the guide Kasem sent. Did not spend much time but got </w:t>
+      </w:r>
+      <w:proofErr w:type="spellStart"/>
+      <w:r>
+        <w:t>petalinux</w:t>
+      </w:r>
+      <w:proofErr w:type="spellEnd"/>
+      <w:r>
+        <w:t xml:space="preserve"> installed. Vivado </w:t>
       </w:r>
       <w:r>
         <w:t>would not</w:t>
       </w:r>
       <w:r>
-        <w:t xml:space="preserve"> export the xsa file so I went to sleep. </w:t>
+        <w:t xml:space="preserve"> export the </w:t>
+      </w:r>
+      <w:proofErr w:type="spellStart"/>
+      <w:r>
+        <w:t>xsa</w:t>
+      </w:r>
+      <w:proofErr w:type="spellEnd"/>
+      <w:r>
+        <w:t xml:space="preserve"> file so I went to sleep. </w:t>
       </w:r>
     </w:p>
     <w:p>
@@ -136,7 +152,23 @@
         <w:t xml:space="preserve"> </w:t>
       </w:r>
       <w:r>
-        <w:t>Found out the ubuntu installation I had was not supported for vitis/petalinux. Changed to Ubuntu 14.04.1 LTS. Installed Vitis, Vivado, PetaLinux.</w:t>
+        <w:t xml:space="preserve">Found out the ubuntu installation I had was not supported for </w:t>
+      </w:r>
+      <w:proofErr w:type="spellStart"/>
+      <w:r>
+        <w:t>vitis</w:t>
+      </w:r>
+      <w:proofErr w:type="spellEnd"/>
+      <w:r>
+        <w:t>/</w:t>
+      </w:r>
+      <w:proofErr w:type="spellStart"/>
+      <w:r>
+        <w:t>petalinux</w:t>
+      </w:r>
+      <w:proofErr w:type="spellEnd"/>
+      <w:r>
+        <w:t>. Changed to Ubuntu 14.04.1 LTS. Installed Vitis, Vivado, PetaLinux.</w:t>
       </w:r>
       <w:r>
         <w:t xml:space="preserve"> Started a document to cumulate reference papers on accelerated hardware designs.</w:t>
@@ -314,7 +346,15 @@
         <w:t xml:space="preserve"> </w:t>
       </w:r>
       <w:r>
-        <w:t>I fixed my LED_timer design to take in data via AXI and update a period/duty cycle. This allows for me to create a “breathing LED” just for practice. I then started updating my design to utilize the AXI stream interface for getting pixel values via DMA and an AXI-lite port to set control information about the convolution.</w:t>
+        <w:t xml:space="preserve">I fixed my </w:t>
+      </w:r>
+      <w:proofErr w:type="spellStart"/>
+      <w:r>
+        <w:t>LED_timer</w:t>
+      </w:r>
+      <w:proofErr w:type="spellEnd"/>
+      <w:r>
+        <w:t xml:space="preserve"> design to take in data via AXI and update a period/duty cycle. This allows for me to create a “breathing LED” just for practice. I then started updating my design to utilize the AXI stream interface for getting pixel values via DMA and an AXI-lite port to set control information about the convolution.</w:t>
       </w:r>
     </w:p>
     <w:p>
@@ -358,7 +398,15 @@
         <w:t xml:space="preserve"> I </w:t>
       </w:r>
       <w:r>
-        <w:t>continued work on the DMA controller device that will stream in pixels. I got pretty far with implementing logic to interface with the device but ran into an issue when trying to actually complete a DMA stream. I believe the base is there, but I need to find some resources on interacting with the DMA device properly.</w:t>
+        <w:t xml:space="preserve">continued work on the DMA controller device that will stream in pixels. I got </w:t>
+      </w:r>
+      <w:proofErr w:type="gramStart"/>
+      <w:r>
+        <w:t>pretty far</w:t>
+      </w:r>
+      <w:proofErr w:type="gramEnd"/>
+      <w:r>
+        <w:t xml:space="preserve"> with implementing logic to interface with the device but ran into an issue when trying to actually complete a DMA stream. I believe the base is there, but I need to find some resources on interacting with the DMA device properly.</w:t>
       </w:r>
     </w:p>
     <w:p>
@@ -475,13 +523,28 @@
     </w:p>
     <w:p>
       <w:r>
-        <w:t>Since this design is working with SDK, I need to port this to work with the Jupyter notebook.</w:t>
-      </w:r>
-    </w:p>
-    <w:p>
-      <w:r>
-        <w:t>Tried some more to create a simple BD to pass data with DMA. For some reason when I use the FIFO IP from Vivado, I get the following error in jupyter</w:t>
-      </w:r>
+        <w:t xml:space="preserve">Since this design is working with SDK, I need to port this to work with the </w:t>
+      </w:r>
+      <w:proofErr w:type="spellStart"/>
+      <w:r>
+        <w:t>Jupyter</w:t>
+      </w:r>
+      <w:proofErr w:type="spellEnd"/>
+      <w:r>
+        <w:t xml:space="preserve"> notebook.</w:t>
+      </w:r>
+    </w:p>
+    <w:p>
+      <w:r>
+        <w:t xml:space="preserve">Tried some more to create a simple BD to pass data with DMA. For some reason when I use the FIFO IP from Vivado, I get the following error in </w:t>
+      </w:r>
+      <w:proofErr w:type="spellStart"/>
+      <w:proofErr w:type="gramStart"/>
+      <w:r>
+        <w:t>jupyter</w:t>
+      </w:r>
+      <w:proofErr w:type="spellEnd"/>
+      <w:proofErr w:type="gramEnd"/>
     </w:p>
     <w:p>
       <w:pPr>
@@ -576,7 +639,15 @@
         <w:t>/2020 –</w:t>
       </w:r>
       <w:r>
-        <w:t xml:space="preserve"> DMA FINALLY WORKS. Kinda. As of right now the only thing I can successfully do is take in an image, invert every pixel value, then print this image.</w:t>
+        <w:t xml:space="preserve"> DMA FINALLY WORKS. </w:t>
+      </w:r>
+      <w:proofErr w:type="spellStart"/>
+      <w:r>
+        <w:t>Kinda</w:t>
+      </w:r>
+      <w:proofErr w:type="spellEnd"/>
+      <w:r>
+        <w:t>. As of right now the only thing I can successfully do is take in an image, invert every pixel value, then print this image.</w:t>
       </w:r>
     </w:p>
     <w:p>
@@ -635,11 +706,15 @@
         <w:t xml:space="preserve"> –</w:t>
       </w:r>
       <w:r>
-        <w:t xml:space="preserve"> </w:t>
-      </w:r>
-      <w:r>
-        <w:t>Omar is working on a line buffer implementation to feed data to the convolution engine. In the time being I am working on starting the paper/reading literature. I am also taking some time to fgi</w:t>
-      </w:r>
+        <w:t xml:space="preserve"> Omar is working on a line buffer implementation to feed data to the convolution engine. In the time being I am working on starting the paper/reading literature. I am also taking some time to </w:t>
+      </w:r>
+      <w:proofErr w:type="spellStart"/>
+      <w:proofErr w:type="gramStart"/>
+      <w:r>
+        <w:t>fgi</w:t>
+      </w:r>
+      <w:proofErr w:type="spellEnd"/>
+      <w:proofErr w:type="gramEnd"/>
     </w:p>
     <w:p/>
     <w:p>
@@ -686,8 +761,13 @@
       </w:r>
     </w:p>
     <w:p>
-      <w:r>
-        <w:t>So I started implementing a new AXI controller. I was not using the register feature of AXI devices properly. When trying to edit the files a bit, Vivado kept crashing.</w:t>
+      <w:proofErr w:type="gramStart"/>
+      <w:r>
+        <w:t>So</w:t>
+      </w:r>
+      <w:proofErr w:type="gramEnd"/>
+      <w:r>
+        <w:t xml:space="preserve"> I started implementing a new AXI controller. I was not using the register feature of AXI devices properly. When trying to edit the files a bit, Vivado kept crashing.</w:t>
       </w:r>
       <w:r>
         <w:t xml:space="preserve"> Gonna </w:t>
@@ -774,8 +854,13 @@
       </w:hyperlink>
     </w:p>
     <w:p>
-      <w:r>
-        <w:t xml:space="preserve">So I’ve updated my inverting code to basically take the image and check a control register if the data should be inverted or left alone. </w:t>
+      <w:proofErr w:type="gramStart"/>
+      <w:r>
+        <w:t>So</w:t>
+      </w:r>
+      <w:proofErr w:type="gramEnd"/>
+      <w:r>
+        <w:t xml:space="preserve"> I’ve updated my inverting code to basically take the image and check a control register if the data should be inverted or left alone. </w:t>
       </w:r>
       <w:r>
         <w:t>This w</w:t>
@@ -786,7 +871,23 @@
     </w:p>
     <w:p>
       <w:r>
-        <w:t xml:space="preserve">I tried to further develop the controller to complete use the state machine. I think it is close but still needs modifications. As of now the DMA stalls at the receiving channel. I believe this means that my tlast signal is not setting properly. Should setup some more debugging registers that while return he number of convolutions that have occurred within the device. This should be much easier now that I can successfully complete a write transaction. Will need to do a separate test on read transactions tho </w:t>
+        <w:t xml:space="preserve">I tried to further develop the controller to complete use the state machine. I think it is close but still needs modifications. As of now the DMA stalls at the receiving channel. I believe this means that my </w:t>
+      </w:r>
+      <w:proofErr w:type="spellStart"/>
+      <w:r>
+        <w:t>tlast</w:t>
+      </w:r>
+      <w:proofErr w:type="spellEnd"/>
+      <w:r>
+        <w:t xml:space="preserve"> signal is not setting properly. Should setup some more debugging registers that while return he number of convolutions that have occurred within the device. This should be much easier now that I can successfully complete a write transaction. Will need to do a separate test on read transactions </w:t>
+      </w:r>
+      <w:proofErr w:type="spellStart"/>
+      <w:r>
+        <w:t>tho</w:t>
+      </w:r>
+      <w:proofErr w:type="spellEnd"/>
+      <w:r>
+        <w:t xml:space="preserve"> </w:t>
       </w:r>
       <w:r>
         <w:rPr>
@@ -807,6 +908,18 @@
         </mc:AlternateContent>
       </w:r>
     </w:p>
+    <w:p/>
+    <w:p>
+      <w:hyperlink r:id="rId21" w:history="1">
+        <w:r>
+          <w:rPr>
+            <w:rStyle w:val="Hyperlink"/>
+          </w:rPr>
+          <w:t>https://www.youtube.com/watch?v=_ljXMoGJ5iM</w:t>
+        </w:r>
+      </w:hyperlink>
+    </w:p>
+    <w:p/>
     <w:sectPr>
       <w:pgSz w:w="12240" w:h="15840"/>
       <w:pgMar w:top="1440" w:right="1440" w:bottom="1440" w:left="1440" w:header="720" w:footer="720" w:gutter="0"/>

</xml_diff>

<commit_message>
variable bit precision implemented
</commit_message>
<xml_diff>
--- a/Documents/Process.docx
+++ b/Documents/Process.docx
@@ -965,7 +965,10 @@
         </w:rPr>
       </w:pPr>
       <w:r>
-        <w:t xml:space="preserve">Intro Tutorial to setting up an ILA in Vivado for debugging: </w:t>
+        <w:t>Intro Tutorial to setting up an ILA in Vivado for debugging:</w:t>
+      </w:r>
+      <w:r>
+        <w:t xml:space="preserve"> </w:t>
       </w:r>
       <w:hyperlink r:id="rId22" w:history="1">
         <w:r>
@@ -992,16 +995,7 @@
           <w:sz w:val="24"/>
           <w:szCs w:val="24"/>
         </w:rPr>
-        <w:t>Vivado DFX Implementation</w:t>
-      </w:r>
-      <w:r>
-        <w:rPr>
-          <w:b/>
-          <w:bCs/>
-          <w:sz w:val="24"/>
-          <w:szCs w:val="24"/>
-        </w:rPr>
-        <w:t>:</w:t>
+        <w:t>Vivado DFX Implementation:</w:t>
       </w:r>
     </w:p>
     <w:p>
@@ -1026,10 +1020,55 @@
     </w:p>
     <w:p>
       <w:pPr>
+        <w:rPr>
+          <w:b/>
+          <w:bCs/>
+          <w:sz w:val="24"/>
+          <w:szCs w:val="24"/>
+        </w:rPr>
+      </w:pPr>
+      <w:r>
+        <w:rPr>
+          <w:b/>
+          <w:bCs/>
+          <w:sz w:val="24"/>
+          <w:szCs w:val="24"/>
+        </w:rPr>
+        <w:t>Create Dynamic Ports for IP in Vivado</w:t>
+      </w:r>
+      <w:r>
+        <w:rPr>
+          <w:b/>
+          <w:bCs/>
+          <w:sz w:val="24"/>
+          <w:szCs w:val="24"/>
+        </w:rPr>
+        <w:t>:</w:t>
+      </w:r>
+    </w:p>
+    <w:p>
+      <w:pPr>
         <w:pStyle w:val="ListParagraph"/>
-      </w:pPr>
-    </w:p>
-    <w:p/>
+        <w:numPr>
+          <w:ilvl w:val="0"/>
+          <w:numId w:val="1"/>
+        </w:numPr>
+      </w:pPr>
+      <w:r>
+        <w:t>Vivado IP Flows - How to use the IP Packager to create IP with dynamic ports</w:t>
+      </w:r>
+      <w:r>
+        <w:t xml:space="preserve">: </w:t>
+      </w:r>
+      <w:hyperlink r:id="rId24" w:history="1">
+        <w:r>
+          <w:rPr>
+            <w:rStyle w:val="Hyperlink"/>
+          </w:rPr>
+          <w:t>https://www.xilinx.com/support/answers/65277.html</w:t>
+        </w:r>
+      </w:hyperlink>
+    </w:p>
     <w:sectPr>
       <w:pgSz w:w="12240" w:h="15840"/>
       <w:pgMar w:top="1440" w:right="1440" w:bottom="1440" w:left="1440" w:header="720" w:footer="720" w:gutter="0"/>

</xml_diff>